<commit_message>
Finilize files to be submitted.
</commit_message>
<xml_diff>
--- a/toSubmit/report.docx
+++ b/toSubmit/report.docx
@@ -2,6 +2,41 @@
 <file path=word/document.xml><?xml version="1.0" encoding="utf-8"?>
 <w:document xmlns:wpc="http://schemas.microsoft.com/office/word/2010/wordprocessingCanvas" xmlns:cx="http://schemas.microsoft.com/office/drawing/2014/chartex" xmlns:cx1="http://schemas.microsoft.com/office/drawing/2015/9/8/chartex" xmlns:cx2="http://schemas.microsoft.com/office/drawing/2015/10/21/chartex" xmlns:cx3="http://schemas.microsoft.com/office/drawing/2016/5/9/chartex" xmlns:cx4="http://schemas.microsoft.com/office/drawing/2016/5/10/chartex" xmlns:cx5="http://schemas.microsoft.com/office/drawing/2016/5/11/chartex" xmlns:cx6="http://schemas.microsoft.com/office/drawing/2016/5/12/chartex" xmlns:cx7="http://schemas.microsoft.com/office/drawing/2016/5/13/chartex" xmlns:cx8="http://schemas.microsoft.com/office/drawing/2016/5/14/chartex" xmlns:mc="http://schemas.openxmlformats.org/markup-compatibility/2006" xmlns:aink="http://schemas.microsoft.com/office/drawing/2016/ink" xmlns:am3d="http://schemas.microsoft.com/office/drawing/2017/model3d" xmlns:o="urn:schemas-microsoft-com:office:office" xmlns:r="http://schemas.openxmlformats.org/officeDocument/2006/relationships" xmlns:m="http://schemas.openxmlformats.org/officeDocument/2006/math" xmlns:v="urn:schemas-microsoft-com:vml" xmlns:wp14="http://schemas.microsoft.com/office/word/2010/wordprocessingDrawing" xmlns:wp="http://schemas.openxmlformats.org/drawingml/2006/wordprocessingDrawing" xmlns:w10="urn:schemas-microsoft-com:office:word" xmlns:w="http://schemas.openxmlformats.org/wordprocessingml/2006/main" xmlns:w14="http://schemas.microsoft.com/office/word/2010/wordml" xmlns:w15="http://schemas.microsoft.com/office/word/2012/wordml" xmlns:w16cex="http://schemas.microsoft.com/office/word/2018/wordml/cex" xmlns:w16cid="http://schemas.microsoft.com/office/word/2016/wordml/cid" xmlns:w16="http://schemas.microsoft.com/office/word/2018/wordml" xmlns:w16sdtdh="http://schemas.microsoft.com/office/word/2020/wordml/sdtdatahash" xmlns:w16se="http://schemas.microsoft.com/office/word/2015/wordml/symex" xmlns:wpg="http://schemas.microsoft.com/office/word/2010/wordprocessingGroup" xmlns:wpi="http://schemas.microsoft.com/office/word/2010/wordprocessingInk" xmlns:wne="http://schemas.microsoft.com/office/word/2006/wordml" xmlns:wps="http://schemas.microsoft.com/office/word/2010/wordprocessingShape" mc:Ignorable="w14 w15 w16se w16cid w16 w16cex w16sdtdh wp14">
   <w:body>
+    <w:p>
+      <w:pPr>
+        <w:jc w:val="right"/>
+      </w:pPr>
+      <w:r>
+        <w:t xml:space="preserve">email: </w:t>
+      </w:r>
+      <w:hyperlink r:id="rId8" w:history="1">
+        <w:r>
+          <w:rPr>
+            <w:rStyle w:val="-"/>
+          </w:rPr>
+          <w:t>doinakis@ece.auth.gr</w:t>
+        </w:r>
+      </w:hyperlink>
+      <w:r>
+        <w:br/>
+      </w:r>
+      <w:proofErr w:type="spellStart"/>
+      <w:r>
+        <w:t>github</w:t>
+      </w:r>
+      <w:proofErr w:type="spellEnd"/>
+      <w:r>
+        <w:t xml:space="preserve">: </w:t>
+      </w:r>
+      <w:hyperlink r:id="rId9" w:history="1">
+        <w:r>
+          <w:rPr>
+            <w:rStyle w:val="-"/>
+          </w:rPr>
+          <w:t>https://github.com/doinakis/Java-Serial-Communications</w:t>
+        </w:r>
+      </w:hyperlink>
+    </w:p>
     <w:p>
       <w:pPr>
         <w:pStyle w:val="3"/>
@@ -1343,7 +1378,14 @@
         <w:rPr>
           <w:lang w:val="el-GR"/>
         </w:rPr>
-        <w:t xml:space="preserve"> δεδομένα και ελέγχει αν το πακέτο λήφθηκε σωστά. Αν δεν έχει ληφθεί σωστά τότε χρησιμοποιεί </w:t>
+        <w:t xml:space="preserve"> δεδομένα και ελέγχει αν το πακέτο λήφθηκε </w:t>
+      </w:r>
+      <w:r>
+        <w:rPr>
+          <w:lang w:val="el-GR"/>
+        </w:rPr>
+        <w:lastRenderedPageBreak/>
+        <w:t xml:space="preserve">σωστά. Αν δεν έχει ληφθεί σωστά τότε χρησιμοποιεί </w:t>
       </w:r>
       <w:r>
         <w:t>ARQ</w:t>
@@ -1377,7 +1419,6 @@
         <w:rPr>
           <w:lang w:val="el-GR"/>
         </w:rPr>
-        <w:lastRenderedPageBreak/>
         <w:t xml:space="preserve">Τα δεδομένα αποστέλλονται χωρίς </w:t>
       </w:r>
       <w:r>
@@ -2251,21 +2292,7 @@
         <w:rPr>
           <w:lang w:val="el-GR"/>
         </w:rPr>
-        <w:t xml:space="preserve">Χαρακτηρίζεται από ένα πολυώνυμο το οποίο χρησιμοποιείται ως διαιρέτης σε μία </w:t>
-      </w:r>
-      <w:proofErr w:type="spellStart"/>
-      <w:r>
-        <w:rPr>
-          <w:lang w:val="el-GR"/>
-        </w:rPr>
-        <w:t>πολυωνυμική</w:t>
-      </w:r>
-      <w:proofErr w:type="spellEnd"/>
-      <w:r>
-        <w:rPr>
-          <w:lang w:val="el-GR"/>
-        </w:rPr>
-        <w:t xml:space="preserve"> διαίρεση</w:t>
+        <w:t>Χαρακτηρίζεται από ένα πολυώνυμο το οποίο χρησιμοποιείται ως διαιρέτης σε μία πολυωνυμική διαίρεση</w:t>
       </w:r>
       <w:r>
         <w:rPr>
@@ -2459,6 +2486,7 @@
           <w:rFonts w:eastAsiaTheme="minorEastAsia"/>
           <w:lang w:val="el-GR"/>
         </w:rPr>
+        <w:lastRenderedPageBreak/>
         <w:tab/>
         <w:t xml:space="preserve">Το </w:t>
       </w:r>
@@ -2550,7 +2578,6 @@
           <w:rFonts w:eastAsiaTheme="minorEastAsia"/>
           <w:lang w:val="el-GR"/>
         </w:rPr>
-        <w:lastRenderedPageBreak/>
         <w:t>Τέλος</w:t>
       </w:r>
       <w:r>
@@ -2758,6 +2785,9 @@
       <w:pPr>
         <w:pStyle w:val="3"/>
         <w:jc w:val="left"/>
+        <w:rPr>
+          <w:lang w:val="el-GR"/>
+        </w:rPr>
       </w:pPr>
       <w:r>
         <w:t>Modem</w:t>
@@ -2771,6 +2801,9 @@
         </w:rPr>
       </w:pPr>
       <w:r>
+        <w:rPr>
+          <w:lang w:val="el-GR"/>
+        </w:rPr>
         <w:tab/>
       </w:r>
       <w:r>
@@ -2951,7 +2984,19 @@
         <w:rPr>
           <w:lang w:val="el-GR"/>
         </w:rPr>
-        <w:t>στη εταιρία παροχής υπηρεσιών διαδικτύου.</w:t>
+        <w:t>στη</w:t>
+      </w:r>
+      <w:r>
+        <w:rPr>
+          <w:lang w:val="el-GR"/>
+        </w:rPr>
+        <w:t>ν</w:t>
+      </w:r>
+      <w:r>
+        <w:rPr>
+          <w:lang w:val="el-GR"/>
+        </w:rPr>
+        <w:t xml:space="preserve"> εταιρία παροχής υπηρεσιών διαδικτύου.</w:t>
       </w:r>
     </w:p>
     <w:p>
@@ -3024,6 +3069,14 @@
       <w:tblPr>
         <w:tblStyle w:val="2-2"/>
         <w:tblW w:w="0" w:type="auto"/>
+        <w:tblBorders>
+          <w:top w:val="single" w:sz="4" w:space="0" w:color="auto"/>
+          <w:left w:val="single" w:sz="4" w:space="0" w:color="auto"/>
+          <w:bottom w:val="single" w:sz="4" w:space="0" w:color="auto"/>
+          <w:right w:val="single" w:sz="4" w:space="0" w:color="auto"/>
+          <w:insideH w:val="single" w:sz="4" w:space="0" w:color="auto"/>
+          <w:insideV w:val="single" w:sz="4" w:space="0" w:color="auto"/>
+        </w:tblBorders>
         <w:tblLook w:val="04A0" w:firstRow="1" w:lastRow="0" w:firstColumn="1" w:lastColumn="0" w:noHBand="0" w:noVBand="1"/>
       </w:tblPr>
       <w:tblGrid>
@@ -3040,6 +3093,11 @@
           <w:tcPr>
             <w:cnfStyle w:val="001000000000" w:firstRow="0" w:lastRow="0" w:firstColumn="1" w:lastColumn="0" w:oddVBand="0" w:evenVBand="0" w:oddHBand="0" w:evenHBand="0" w:firstRowFirstColumn="0" w:firstRowLastColumn="0" w:lastRowFirstColumn="0" w:lastRowLastColumn="0"/>
             <w:tcW w:w="2091" w:type="dxa"/>
+            <w:tcBorders>
+              <w:top w:val="none" w:sz="0" w:space="0" w:color="auto"/>
+              <w:bottom w:val="none" w:sz="0" w:space="0" w:color="auto"/>
+              <w:right w:val="none" w:sz="0" w:space="0" w:color="auto"/>
+            </w:tcBorders>
           </w:tcPr>
           <w:p>
             <w:pPr>
@@ -3062,6 +3120,12 @@
         <w:tc>
           <w:tcPr>
             <w:tcW w:w="2091" w:type="dxa"/>
+            <w:tcBorders>
+              <w:top w:val="none" w:sz="0" w:space="0" w:color="auto"/>
+              <w:left w:val="none" w:sz="0" w:space="0" w:color="auto"/>
+              <w:bottom w:val="none" w:sz="0" w:space="0" w:color="auto"/>
+              <w:right w:val="none" w:sz="0" w:space="0" w:color="auto"/>
+            </w:tcBorders>
           </w:tcPr>
           <w:p>
             <w:pPr>
@@ -3090,6 +3154,12 @@
         <w:tc>
           <w:tcPr>
             <w:tcW w:w="2091" w:type="dxa"/>
+            <w:tcBorders>
+              <w:top w:val="none" w:sz="0" w:space="0" w:color="auto"/>
+              <w:left w:val="none" w:sz="0" w:space="0" w:color="auto"/>
+              <w:bottom w:val="none" w:sz="0" w:space="0" w:color="auto"/>
+              <w:right w:val="none" w:sz="0" w:space="0" w:color="auto"/>
+            </w:tcBorders>
           </w:tcPr>
           <w:p>
             <w:pPr>
@@ -3118,6 +3188,11 @@
         <w:tc>
           <w:tcPr>
             <w:tcW w:w="2091" w:type="dxa"/>
+            <w:tcBorders>
+              <w:top w:val="none" w:sz="0" w:space="0" w:color="auto"/>
+              <w:left w:val="none" w:sz="0" w:space="0" w:color="auto"/>
+              <w:bottom w:val="none" w:sz="0" w:space="0" w:color="auto"/>
+            </w:tcBorders>
           </w:tcPr>
           <w:p>
             <w:pPr>
@@ -3174,12 +3249,16 @@
               <w:jc w:val="both"/>
               <w:cnfStyle w:val="000000100000" w:firstRow="0" w:lastRow="0" w:firstColumn="0" w:lastColumn="0" w:oddVBand="0" w:evenVBand="0" w:oddHBand="1" w:evenHBand="0" w:firstRowFirstColumn="0" w:firstRowLastColumn="0" w:lastRowFirstColumn="0" w:lastRowLastColumn="0"/>
               <w:rPr>
+                <w:sz w:val="20"/>
+                <w:szCs w:val="20"/>
                 <w:lang w:val="el-GR"/>
               </w:rPr>
             </w:pPr>
             <w:r>
               <w:rPr>
                 <w:rFonts w:ascii="Arial" w:hAnsi="Arial" w:cs="Arial"/>
+                <w:sz w:val="20"/>
+                <w:szCs w:val="20"/>
               </w:rPr>
               <w:t>128 bytes</w:t>
             </w:r>
@@ -3193,14 +3272,24 @@
             <w:pPr>
               <w:jc w:val="both"/>
               <w:cnfStyle w:val="000000100000" w:firstRow="0" w:lastRow="0" w:firstColumn="0" w:lastColumn="0" w:oddVBand="0" w:evenVBand="0" w:oddHBand="1" w:evenHBand="0" w:firstRowFirstColumn="0" w:firstRowLastColumn="0" w:lastRowFirstColumn="0" w:lastRowLastColumn="0"/>
+              <w:rPr>
+                <w:sz w:val="20"/>
+                <w:szCs w:val="20"/>
+              </w:rPr>
             </w:pPr>
             <w:r>
               <w:rPr>
+                <w:sz w:val="20"/>
+                <w:szCs w:val="20"/>
                 <w:lang w:val="el-GR"/>
               </w:rPr>
               <w:t xml:space="preserve">Σε κάθε </w:t>
             </w:r>
             <w:r>
+              <w:rPr>
+                <w:sz w:val="20"/>
+                <w:szCs w:val="20"/>
+              </w:rPr>
               <w:t>block</w:t>
             </w:r>
           </w:p>
@@ -3214,12 +3303,16 @@
               <w:jc w:val="both"/>
               <w:cnfStyle w:val="000000100000" w:firstRow="0" w:lastRow="0" w:firstColumn="0" w:lastColumn="0" w:oddVBand="0" w:evenVBand="0" w:oddHBand="1" w:evenHBand="0" w:firstRowFirstColumn="0" w:firstRowLastColumn="0" w:lastRowFirstColumn="0" w:lastRowLastColumn="0"/>
               <w:rPr>
+                <w:sz w:val="20"/>
+                <w:szCs w:val="20"/>
                 <w:lang w:val="el-GR"/>
               </w:rPr>
             </w:pPr>
             <w:r>
               <w:rPr>
                 <w:rFonts w:ascii="Arial" w:hAnsi="Arial" w:cs="Arial"/>
+                <w:sz w:val="20"/>
+                <w:szCs w:val="20"/>
               </w:rPr>
               <w:t>Checksum</w:t>
             </w:r>
@@ -3264,12 +3357,16 @@
               <w:jc w:val="both"/>
               <w:cnfStyle w:val="000000000000" w:firstRow="0" w:lastRow="0" w:firstColumn="0" w:lastColumn="0" w:oddVBand="0" w:evenVBand="0" w:oddHBand="0" w:evenHBand="0" w:firstRowFirstColumn="0" w:firstRowLastColumn="0" w:lastRowFirstColumn="0" w:lastRowLastColumn="0"/>
               <w:rPr>
+                <w:sz w:val="20"/>
+                <w:szCs w:val="20"/>
                 <w:lang w:val="el-GR"/>
               </w:rPr>
             </w:pPr>
             <w:r>
               <w:rPr>
                 <w:rFonts w:ascii="Arial" w:hAnsi="Arial" w:cs="Arial"/>
+                <w:sz w:val="20"/>
+                <w:szCs w:val="20"/>
               </w:rPr>
               <w:t>128 bytes</w:t>
             </w:r>
@@ -3284,16 +3381,24 @@
               <w:jc w:val="both"/>
               <w:cnfStyle w:val="000000000000" w:firstRow="0" w:lastRow="0" w:firstColumn="0" w:lastColumn="0" w:oddVBand="0" w:evenVBand="0" w:oddHBand="0" w:evenHBand="0" w:firstRowFirstColumn="0" w:firstRowLastColumn="0" w:lastRowFirstColumn="0" w:lastRowLastColumn="0"/>
               <w:rPr>
+                <w:sz w:val="20"/>
+                <w:szCs w:val="20"/>
                 <w:lang w:val="el-GR"/>
               </w:rPr>
             </w:pPr>
             <w:r>
               <w:rPr>
+                <w:sz w:val="20"/>
+                <w:szCs w:val="20"/>
                 <w:lang w:val="el-GR"/>
               </w:rPr>
               <w:t xml:space="preserve">Σε κάθε </w:t>
             </w:r>
             <w:r>
+              <w:rPr>
+                <w:sz w:val="20"/>
+                <w:szCs w:val="20"/>
+              </w:rPr>
               <w:t>block</w:t>
             </w:r>
           </w:p>
@@ -3307,12 +3412,16 @@
               <w:jc w:val="both"/>
               <w:cnfStyle w:val="000000000000" w:firstRow="0" w:lastRow="0" w:firstColumn="0" w:lastColumn="0" w:oddVBand="0" w:evenVBand="0" w:oddHBand="0" w:evenHBand="0" w:firstRowFirstColumn="0" w:firstRowLastColumn="0" w:lastRowFirstColumn="0" w:lastRowLastColumn="0"/>
               <w:rPr>
+                <w:sz w:val="20"/>
+                <w:szCs w:val="20"/>
                 <w:lang w:val="el-GR"/>
               </w:rPr>
             </w:pPr>
             <w:r>
               <w:rPr>
                 <w:rFonts w:ascii="Arial" w:hAnsi="Arial" w:cs="Arial"/>
+                <w:sz w:val="20"/>
+                <w:szCs w:val="20"/>
               </w:rPr>
               <w:t>CRC</w:t>
             </w:r>
@@ -3352,12 +3461,16 @@
               <w:jc w:val="both"/>
               <w:cnfStyle w:val="000000100000" w:firstRow="0" w:lastRow="0" w:firstColumn="0" w:lastColumn="0" w:oddVBand="0" w:evenVBand="0" w:oddHBand="1" w:evenHBand="0" w:firstRowFirstColumn="0" w:firstRowLastColumn="0" w:lastRowFirstColumn="0" w:lastRowLastColumn="0"/>
               <w:rPr>
+                <w:sz w:val="20"/>
+                <w:szCs w:val="20"/>
                 <w:lang w:val="el-GR"/>
               </w:rPr>
             </w:pPr>
             <w:r>
               <w:rPr>
                 <w:rFonts w:ascii="Arial" w:hAnsi="Arial" w:cs="Arial"/>
+                <w:sz w:val="20"/>
+                <w:szCs w:val="20"/>
               </w:rPr>
               <w:t>1024 bytes</w:t>
             </w:r>
@@ -3372,16 +3485,24 @@
               <w:jc w:val="both"/>
               <w:cnfStyle w:val="000000100000" w:firstRow="0" w:lastRow="0" w:firstColumn="0" w:lastColumn="0" w:oddVBand="0" w:evenVBand="0" w:oddHBand="1" w:evenHBand="0" w:firstRowFirstColumn="0" w:firstRowLastColumn="0" w:lastRowFirstColumn="0" w:lastRowLastColumn="0"/>
               <w:rPr>
+                <w:sz w:val="20"/>
+                <w:szCs w:val="20"/>
                 <w:lang w:val="el-GR"/>
               </w:rPr>
             </w:pPr>
             <w:r>
               <w:rPr>
+                <w:sz w:val="20"/>
+                <w:szCs w:val="20"/>
                 <w:lang w:val="el-GR"/>
               </w:rPr>
               <w:t xml:space="preserve">Σε κάθε </w:t>
             </w:r>
             <w:r>
+              <w:rPr>
+                <w:sz w:val="20"/>
+                <w:szCs w:val="20"/>
+              </w:rPr>
               <w:t>block</w:t>
             </w:r>
           </w:p>
@@ -3395,12 +3516,16 @@
               <w:jc w:val="both"/>
               <w:cnfStyle w:val="000000100000" w:firstRow="0" w:lastRow="0" w:firstColumn="0" w:lastColumn="0" w:oddVBand="0" w:evenVBand="0" w:oddHBand="1" w:evenHBand="0" w:firstRowFirstColumn="0" w:firstRowLastColumn="0" w:lastRowFirstColumn="0" w:lastRowLastColumn="0"/>
               <w:rPr>
+                <w:sz w:val="20"/>
+                <w:szCs w:val="20"/>
                 <w:lang w:val="el-GR"/>
               </w:rPr>
             </w:pPr>
             <w:r>
               <w:rPr>
                 <w:rFonts w:ascii="Arial" w:hAnsi="Arial" w:cs="Arial"/>
+                <w:sz w:val="20"/>
+                <w:szCs w:val="20"/>
               </w:rPr>
               <w:t>CRC</w:t>
             </w:r>
@@ -3439,12 +3564,16 @@
               <w:jc w:val="both"/>
               <w:cnfStyle w:val="000000000000" w:firstRow="0" w:lastRow="0" w:firstColumn="0" w:lastColumn="0" w:oddVBand="0" w:evenVBand="0" w:oddHBand="0" w:evenHBand="0" w:firstRowFirstColumn="0" w:firstRowLastColumn="0" w:lastRowFirstColumn="0" w:lastRowLastColumn="0"/>
               <w:rPr>
+                <w:sz w:val="20"/>
+                <w:szCs w:val="20"/>
                 <w:lang w:val="el-GR"/>
               </w:rPr>
             </w:pPr>
             <w:r>
               <w:rPr>
                 <w:rFonts w:ascii="Arial" w:hAnsi="Arial" w:cs="Arial"/>
+                <w:sz w:val="20"/>
+                <w:szCs w:val="20"/>
               </w:rPr>
               <w:t>128 bytes</w:t>
             </w:r>
@@ -3459,46 +3588,40 @@
               <w:jc w:val="both"/>
               <w:cnfStyle w:val="000000000000" w:firstRow="0" w:lastRow="0" w:firstColumn="0" w:lastColumn="0" w:oddVBand="0" w:evenVBand="0" w:oddHBand="0" w:evenHBand="0" w:firstRowFirstColumn="0" w:firstRowLastColumn="0" w:lastRowFirstColumn="0" w:lastRowLastColumn="0"/>
               <w:rPr>
+                <w:sz w:val="20"/>
+                <w:szCs w:val="20"/>
                 <w:lang w:val="el-GR"/>
               </w:rPr>
             </w:pPr>
             <w:r>
               <w:rPr>
+                <w:sz w:val="20"/>
+                <w:szCs w:val="20"/>
                 <w:lang w:val="el-GR"/>
               </w:rPr>
-              <w:t>Σε</w:t>
+              <w:t xml:space="preserve">Σε κάθε </w:t>
             </w:r>
             <w:r>
               <w:rPr>
+                <w:sz w:val="20"/>
+                <w:szCs w:val="20"/>
+              </w:rPr>
+              <w:t>block</w:t>
+            </w:r>
+            <w:r>
+              <w:rPr>
+                <w:rFonts w:ascii="Arial" w:hAnsi="Arial" w:cs="Arial"/>
+                <w:sz w:val="20"/>
+                <w:szCs w:val="20"/>
                 <w:lang w:val="el-GR"/>
               </w:rPr>
               <w:t xml:space="preserve"> </w:t>
             </w:r>
             <w:r>
               <w:rPr>
-                <w:lang w:val="el-GR"/>
-              </w:rPr>
-              <w:t>κάθε</w:t>
-            </w:r>
-            <w:r>
-              <w:rPr>
-                <w:lang w:val="el-GR"/>
-              </w:rPr>
-              <w:t xml:space="preserve"> </w:t>
-            </w:r>
-            <w:r>
-              <w:t>block</w:t>
-            </w:r>
-            <w:r>
-              <w:rPr>
                 <w:rFonts w:ascii="Arial" w:hAnsi="Arial" w:cs="Arial"/>
-                <w:lang w:val="el-GR"/>
-              </w:rPr>
-              <w:t xml:space="preserve"> </w:t>
-            </w:r>
-            <w:r>
-              <w:rPr>
-                <w:rFonts w:ascii="Arial" w:hAnsi="Arial" w:cs="Arial"/>
+                <w:sz w:val="20"/>
+                <w:szCs w:val="20"/>
                 <w:lang w:val="el-GR"/>
               </w:rPr>
               <w:t>αλλά</w:t>
@@ -3506,125 +3629,17 @@
             <w:r>
               <w:rPr>
                 <w:rFonts w:ascii="Arial" w:hAnsi="Arial" w:cs="Arial"/>
+                <w:sz w:val="20"/>
+                <w:szCs w:val="20"/>
                 <w:lang w:val="el-GR"/>
               </w:rPr>
-              <w:t xml:space="preserve"> </w:t>
+              <w:t xml:space="preserve"> δεν κρατάει τον αποστολέα πριν δεχτεί το επόμενο </w:t>
             </w:r>
             <w:r>
               <w:rPr>
                 <w:rFonts w:ascii="Arial" w:hAnsi="Arial" w:cs="Arial"/>
-                <w:lang w:val="el-GR"/>
-              </w:rPr>
-              <w:t>δεν</w:t>
-            </w:r>
-            <w:r>
-              <w:rPr>
-                <w:rFonts w:ascii="Arial" w:hAnsi="Arial" w:cs="Arial"/>
-                <w:lang w:val="el-GR"/>
-              </w:rPr>
-              <w:t xml:space="preserve"> </w:t>
-            </w:r>
-            <w:r>
-              <w:rPr>
-                <w:rFonts w:ascii="Arial" w:hAnsi="Arial" w:cs="Arial"/>
-                <w:lang w:val="el-GR"/>
-              </w:rPr>
-              <w:t>κρατάει</w:t>
-            </w:r>
-            <w:r>
-              <w:rPr>
-                <w:rFonts w:ascii="Arial" w:hAnsi="Arial" w:cs="Arial"/>
-                <w:lang w:val="el-GR"/>
-              </w:rPr>
-              <w:t xml:space="preserve"> </w:t>
-            </w:r>
-            <w:r>
-              <w:rPr>
-                <w:rFonts w:ascii="Arial" w:hAnsi="Arial" w:cs="Arial"/>
-                <w:lang w:val="el-GR"/>
-              </w:rPr>
-              <w:t>τον</w:t>
-            </w:r>
-            <w:r>
-              <w:rPr>
-                <w:rFonts w:ascii="Arial" w:hAnsi="Arial" w:cs="Arial"/>
-                <w:lang w:val="el-GR"/>
-              </w:rPr>
-              <w:t xml:space="preserve"> </w:t>
-            </w:r>
-            <w:r>
-              <w:rPr>
-                <w:rFonts w:ascii="Arial" w:hAnsi="Arial" w:cs="Arial"/>
-                <w:lang w:val="el-GR"/>
-              </w:rPr>
-              <w:t>αποστολέα</w:t>
-            </w:r>
-            <w:r>
-              <w:rPr>
-                <w:rFonts w:ascii="Arial" w:hAnsi="Arial" w:cs="Arial"/>
-                <w:lang w:val="el-GR"/>
-              </w:rPr>
-              <w:t xml:space="preserve"> </w:t>
-            </w:r>
-            <w:r>
-              <w:rPr>
-                <w:rFonts w:ascii="Arial" w:hAnsi="Arial" w:cs="Arial"/>
-                <w:lang w:val="el-GR"/>
-              </w:rPr>
-              <w:t>πριν</w:t>
-            </w:r>
-            <w:r>
-              <w:rPr>
-                <w:rFonts w:ascii="Arial" w:hAnsi="Arial" w:cs="Arial"/>
-                <w:lang w:val="el-GR"/>
-              </w:rPr>
-              <w:t xml:space="preserve"> </w:t>
-            </w:r>
-            <w:r>
-              <w:rPr>
-                <w:rFonts w:ascii="Arial" w:hAnsi="Arial" w:cs="Arial"/>
-                <w:lang w:val="el-GR"/>
-              </w:rPr>
-              <w:t>δεχτεί</w:t>
-            </w:r>
-            <w:r>
-              <w:rPr>
-                <w:rFonts w:ascii="Arial" w:hAnsi="Arial" w:cs="Arial"/>
-                <w:lang w:val="el-GR"/>
-              </w:rPr>
-              <w:t xml:space="preserve"> </w:t>
-            </w:r>
-            <w:r>
-              <w:rPr>
-                <w:rFonts w:ascii="Arial" w:hAnsi="Arial" w:cs="Arial"/>
-                <w:lang w:val="el-GR"/>
-              </w:rPr>
-              <w:t>το</w:t>
-            </w:r>
-            <w:r>
-              <w:rPr>
-                <w:rFonts w:ascii="Arial" w:hAnsi="Arial" w:cs="Arial"/>
-                <w:lang w:val="el-GR"/>
-              </w:rPr>
-              <w:t xml:space="preserve"> </w:t>
-            </w:r>
-            <w:r>
-              <w:rPr>
-                <w:rFonts w:ascii="Arial" w:hAnsi="Arial" w:cs="Arial"/>
-                <w:lang w:val="el-GR"/>
-              </w:rPr>
-              <w:t>επόμενο</w:t>
-            </w:r>
-            <w:r>
-              <w:rPr>
-                <w:rFonts w:ascii="Arial" w:hAnsi="Arial" w:cs="Arial"/>
-                <w:lang w:val="el-GR"/>
-              </w:rPr>
-              <w:t xml:space="preserve"> </w:t>
-            </w:r>
-            <w:r>
-              <w:rPr>
-                <w:rFonts w:ascii="Arial" w:hAnsi="Arial" w:cs="Arial"/>
+                <w:sz w:val="20"/>
+                <w:szCs w:val="20"/>
               </w:rPr>
               <w:t>block</w:t>
             </w:r>
@@ -3639,12 +3654,16 @@
               <w:jc w:val="both"/>
               <w:cnfStyle w:val="000000000000" w:firstRow="0" w:lastRow="0" w:firstColumn="0" w:lastColumn="0" w:oddVBand="0" w:evenVBand="0" w:oddHBand="0" w:evenHBand="0" w:firstRowFirstColumn="0" w:firstRowLastColumn="0" w:lastRowFirstColumn="0" w:lastRowLastColumn="0"/>
               <w:rPr>
+                <w:sz w:val="20"/>
+                <w:szCs w:val="20"/>
                 <w:lang w:val="el-GR"/>
               </w:rPr>
             </w:pPr>
             <w:r>
               <w:rPr>
                 <w:rFonts w:ascii="Arial" w:hAnsi="Arial" w:cs="Arial"/>
+                <w:sz w:val="20"/>
+                <w:szCs w:val="20"/>
               </w:rPr>
               <w:t>Checksum</w:t>
             </w:r>
@@ -3686,12 +3705,16 @@
               <w:jc w:val="both"/>
               <w:cnfStyle w:val="000000100000" w:firstRow="0" w:lastRow="0" w:firstColumn="0" w:lastColumn="0" w:oddVBand="0" w:evenVBand="0" w:oddHBand="1" w:evenHBand="0" w:firstRowFirstColumn="0" w:firstRowLastColumn="0" w:lastRowFirstColumn="0" w:lastRowLastColumn="0"/>
               <w:rPr>
+                <w:sz w:val="20"/>
+                <w:szCs w:val="20"/>
                 <w:lang w:val="el-GR"/>
               </w:rPr>
             </w:pPr>
             <w:r>
               <w:rPr>
                 <w:rFonts w:ascii="Arial" w:hAnsi="Arial" w:cs="Arial"/>
+                <w:sz w:val="20"/>
+                <w:szCs w:val="20"/>
               </w:rPr>
               <w:t>1024 bytes</w:t>
             </w:r>
@@ -3706,16 +3729,24 @@
               <w:jc w:val="both"/>
               <w:cnfStyle w:val="000000100000" w:firstRow="0" w:lastRow="0" w:firstColumn="0" w:lastColumn="0" w:oddVBand="0" w:evenVBand="0" w:oddHBand="1" w:evenHBand="0" w:firstRowFirstColumn="0" w:firstRowLastColumn="0" w:lastRowFirstColumn="0" w:lastRowLastColumn="0"/>
               <w:rPr>
+                <w:sz w:val="20"/>
+                <w:szCs w:val="20"/>
                 <w:lang w:val="el-GR"/>
               </w:rPr>
             </w:pPr>
             <w:r>
               <w:rPr>
+                <w:sz w:val="20"/>
+                <w:szCs w:val="20"/>
                 <w:lang w:val="el-GR"/>
               </w:rPr>
               <w:t xml:space="preserve">Σε κάθε </w:t>
             </w:r>
             <w:r>
+              <w:rPr>
+                <w:sz w:val="20"/>
+                <w:szCs w:val="20"/>
+              </w:rPr>
               <w:t>block</w:t>
             </w:r>
           </w:p>
@@ -3729,12 +3760,16 @@
               <w:jc w:val="both"/>
               <w:cnfStyle w:val="000000100000" w:firstRow="0" w:lastRow="0" w:firstColumn="0" w:lastColumn="0" w:oddVBand="0" w:evenVBand="0" w:oddHBand="1" w:evenHBand="0" w:firstRowFirstColumn="0" w:firstRowLastColumn="0" w:lastRowFirstColumn="0" w:lastRowLastColumn="0"/>
               <w:rPr>
+                <w:sz w:val="20"/>
+                <w:szCs w:val="20"/>
                 <w:lang w:val="el-GR"/>
               </w:rPr>
             </w:pPr>
             <w:r>
               <w:rPr>
                 <w:rFonts w:ascii="Arial" w:hAnsi="Arial" w:cs="Arial"/>
+                <w:sz w:val="20"/>
+                <w:szCs w:val="20"/>
               </w:rPr>
               <w:t>CRC</w:t>
             </w:r>
@@ -3779,12 +3814,16 @@
               <w:jc w:val="both"/>
               <w:cnfStyle w:val="000000000000" w:firstRow="0" w:lastRow="0" w:firstColumn="0" w:lastColumn="0" w:oddVBand="0" w:evenVBand="0" w:oddHBand="0" w:evenHBand="0" w:firstRowFirstColumn="0" w:firstRowLastColumn="0" w:lastRowFirstColumn="0" w:lastRowLastColumn="0"/>
               <w:rPr>
+                <w:sz w:val="20"/>
+                <w:szCs w:val="20"/>
                 <w:lang w:val="el-GR"/>
               </w:rPr>
             </w:pPr>
             <w:r>
               <w:rPr>
                 <w:rFonts w:ascii="Arial" w:hAnsi="Arial" w:cs="Arial"/>
+                <w:sz w:val="20"/>
+                <w:szCs w:val="20"/>
               </w:rPr>
               <w:t>1024 bytes</w:t>
             </w:r>
@@ -3798,10 +3837,16 @@
             <w:pPr>
               <w:jc w:val="both"/>
               <w:cnfStyle w:val="000000000000" w:firstRow="0" w:lastRow="0" w:firstColumn="0" w:lastColumn="0" w:oddVBand="0" w:evenVBand="0" w:oddHBand="0" w:evenHBand="0" w:firstRowFirstColumn="0" w:firstRowLastColumn="0" w:lastRowFirstColumn="0" w:lastRowLastColumn="0"/>
+              <w:rPr>
+                <w:sz w:val="20"/>
+                <w:szCs w:val="20"/>
+              </w:rPr>
             </w:pPr>
             <w:r>
               <w:rPr>
                 <w:rFonts w:ascii="Arial" w:hAnsi="Arial" w:cs="Arial"/>
+                <w:sz w:val="20"/>
+                <w:szCs w:val="20"/>
               </w:rPr>
               <w:t>Only when an error is detected to blocks sent as a stream and all must arrive successfully</w:t>
             </w:r>
@@ -3816,12 +3861,16 @@
               <w:jc w:val="both"/>
               <w:cnfStyle w:val="000000000000" w:firstRow="0" w:lastRow="0" w:firstColumn="0" w:lastColumn="0" w:oddVBand="0" w:evenVBand="0" w:oddHBand="0" w:evenHBand="0" w:firstRowFirstColumn="0" w:firstRowLastColumn="0" w:lastRowFirstColumn="0" w:lastRowLastColumn="0"/>
               <w:rPr>
+                <w:sz w:val="20"/>
+                <w:szCs w:val="20"/>
                 <w:lang w:val="el-GR"/>
               </w:rPr>
             </w:pPr>
             <w:r>
               <w:rPr>
                 <w:rFonts w:ascii="Arial" w:hAnsi="Arial" w:cs="Arial"/>
+                <w:sz w:val="20"/>
+                <w:szCs w:val="20"/>
               </w:rPr>
               <w:t>CRC</w:t>
             </w:r>
@@ -3863,12 +3912,16 @@
               <w:jc w:val="both"/>
               <w:cnfStyle w:val="000000100000" w:firstRow="0" w:lastRow="0" w:firstColumn="0" w:lastColumn="0" w:oddVBand="0" w:evenVBand="0" w:oddHBand="1" w:evenHBand="0" w:firstRowFirstColumn="0" w:firstRowLastColumn="0" w:lastRowFirstColumn="0" w:lastRowLastColumn="0"/>
               <w:rPr>
+                <w:sz w:val="20"/>
+                <w:szCs w:val="20"/>
                 <w:lang w:val="el-GR"/>
               </w:rPr>
             </w:pPr>
             <w:r>
               <w:rPr>
                 <w:rFonts w:ascii="Arial" w:hAnsi="Arial" w:cs="Arial"/>
+                <w:sz w:val="20"/>
+                <w:szCs w:val="20"/>
               </w:rPr>
               <w:t>512 bytes</w:t>
             </w:r>
@@ -3882,10 +3935,16 @@
             <w:pPr>
               <w:jc w:val="both"/>
               <w:cnfStyle w:val="000000100000" w:firstRow="0" w:lastRow="0" w:firstColumn="0" w:lastColumn="0" w:oddVBand="0" w:evenVBand="0" w:oddHBand="1" w:evenHBand="0" w:firstRowFirstColumn="0" w:firstRowLastColumn="0" w:lastRowFirstColumn="0" w:lastRowLastColumn="0"/>
+              <w:rPr>
+                <w:sz w:val="20"/>
+                <w:szCs w:val="20"/>
+              </w:rPr>
             </w:pPr>
             <w:r>
               <w:rPr>
                 <w:rFonts w:ascii="Arial" w:hAnsi="Arial" w:cs="Arial"/>
+                <w:sz w:val="20"/>
+                <w:szCs w:val="20"/>
               </w:rPr>
               <w:t>When a block with an error is detected</w:t>
             </w:r>
@@ -3900,12 +3959,16 @@
               <w:jc w:val="both"/>
               <w:cnfStyle w:val="000000100000" w:firstRow="0" w:lastRow="0" w:firstColumn="0" w:lastColumn="0" w:oddVBand="0" w:evenVBand="0" w:oddHBand="1" w:evenHBand="0" w:firstRowFirstColumn="0" w:firstRowLastColumn="0" w:lastRowFirstColumn="0" w:lastRowLastColumn="0"/>
               <w:rPr>
+                <w:sz w:val="20"/>
+                <w:szCs w:val="20"/>
                 <w:lang w:val="el-GR"/>
               </w:rPr>
             </w:pPr>
             <w:r>
               <w:rPr>
                 <w:rFonts w:ascii="Arial" w:hAnsi="Arial" w:cs="Arial"/>
+                <w:sz w:val="20"/>
+                <w:szCs w:val="20"/>
               </w:rPr>
               <w:t>CRC</w:t>
             </w:r>
@@ -3942,12 +4005,16 @@
               <w:jc w:val="both"/>
               <w:cnfStyle w:val="000000000000" w:firstRow="0" w:lastRow="0" w:firstColumn="0" w:lastColumn="0" w:oddVBand="0" w:evenVBand="0" w:oddHBand="0" w:evenHBand="0" w:firstRowFirstColumn="0" w:firstRowLastColumn="0" w:lastRowFirstColumn="0" w:lastRowLastColumn="0"/>
               <w:rPr>
+                <w:sz w:val="20"/>
+                <w:szCs w:val="20"/>
                 <w:lang w:val="el-GR"/>
               </w:rPr>
             </w:pPr>
             <w:r>
               <w:rPr>
                 <w:rFonts w:ascii="Arial" w:hAnsi="Arial" w:cs="Arial"/>
+                <w:sz w:val="20"/>
+                <w:szCs w:val="20"/>
                 <w:lang w:val="el-GR"/>
               </w:rPr>
               <w:t>Προσαρμόζεται ανά υπολογιστή</w:t>
@@ -3963,12 +4030,16 @@
               <w:jc w:val="both"/>
               <w:cnfStyle w:val="000000000000" w:firstRow="0" w:lastRow="0" w:firstColumn="0" w:lastColumn="0" w:oddVBand="0" w:evenVBand="0" w:oddHBand="0" w:evenHBand="0" w:firstRowFirstColumn="0" w:firstRowLastColumn="0" w:lastRowFirstColumn="0" w:lastRowLastColumn="0"/>
               <w:rPr>
+                <w:sz w:val="20"/>
+                <w:szCs w:val="20"/>
                 <w:lang w:val="el-GR"/>
               </w:rPr>
             </w:pPr>
             <w:r>
               <w:rPr>
                 <w:rFonts w:ascii="Arial" w:hAnsi="Arial" w:cs="Arial"/>
+                <w:sz w:val="20"/>
+                <w:szCs w:val="20"/>
                 <w:lang w:val="el-GR"/>
               </w:rPr>
               <w:t xml:space="preserve">Όταν ανιχνευτεί σφάλμα σε κάποιο </w:t>
@@ -3976,6 +4047,8 @@
             <w:r>
               <w:rPr>
                 <w:rFonts w:ascii="Arial" w:hAnsi="Arial" w:cs="Arial"/>
+                <w:sz w:val="20"/>
+                <w:szCs w:val="20"/>
               </w:rPr>
               <w:t>block</w:t>
             </w:r>
@@ -3990,12 +4063,16 @@
               <w:jc w:val="both"/>
               <w:cnfStyle w:val="000000000000" w:firstRow="0" w:lastRow="0" w:firstColumn="0" w:lastColumn="0" w:oddVBand="0" w:evenVBand="0" w:oddHBand="0" w:evenHBand="0" w:firstRowFirstColumn="0" w:firstRowLastColumn="0" w:lastRowFirstColumn="0" w:lastRowLastColumn="0"/>
               <w:rPr>
+                <w:sz w:val="20"/>
+                <w:szCs w:val="20"/>
                 <w:lang w:val="el-GR"/>
               </w:rPr>
             </w:pPr>
             <w:r>
               <w:rPr>
                 <w:rFonts w:ascii="Arial" w:hAnsi="Arial" w:cs="Arial"/>
+                <w:sz w:val="20"/>
+                <w:szCs w:val="20"/>
               </w:rPr>
               <w:t>Checksum</w:t>
             </w:r>
@@ -4036,11 +4113,15 @@
               <w:cnfStyle w:val="000000100000" w:firstRow="0" w:lastRow="0" w:firstColumn="0" w:lastColumn="0" w:oddVBand="0" w:evenVBand="0" w:oddHBand="1" w:evenHBand="0" w:firstRowFirstColumn="0" w:firstRowLastColumn="0" w:lastRowFirstColumn="0" w:lastRowLastColumn="0"/>
               <w:rPr>
                 <w:rFonts w:ascii="Arial" w:hAnsi="Arial" w:cs="Arial"/>
+                <w:sz w:val="20"/>
+                <w:szCs w:val="20"/>
               </w:rPr>
             </w:pPr>
             <w:r>
               <w:rPr>
                 <w:rFonts w:ascii="Arial" w:hAnsi="Arial" w:cs="Arial"/>
+                <w:sz w:val="20"/>
+                <w:szCs w:val="20"/>
               </w:rPr>
               <w:t>128 bytes</w:t>
             </w:r>
@@ -4056,12 +4137,16 @@
               <w:cnfStyle w:val="000000100000" w:firstRow="0" w:lastRow="0" w:firstColumn="0" w:lastColumn="0" w:oddVBand="0" w:evenVBand="0" w:oddHBand="1" w:evenHBand="0" w:firstRowFirstColumn="0" w:firstRowLastColumn="0" w:lastRowFirstColumn="0" w:lastRowLastColumn="0"/>
               <w:rPr>
                 <w:rFonts w:ascii="Arial" w:hAnsi="Arial" w:cs="Arial"/>
+                <w:sz w:val="20"/>
+                <w:szCs w:val="20"/>
                 <w:lang w:val="el-GR"/>
               </w:rPr>
             </w:pPr>
             <w:r>
               <w:rPr>
                 <w:rFonts w:ascii="Arial" w:hAnsi="Arial" w:cs="Arial"/>
+                <w:sz w:val="20"/>
+                <w:szCs w:val="20"/>
                 <w:lang w:val="el-GR"/>
               </w:rPr>
               <w:t xml:space="preserve">Μπορούν να αποσταλούν μέχρι και 15 </w:t>
@@ -4069,26 +4154,25 @@
             <w:r>
               <w:rPr>
                 <w:rFonts w:ascii="Arial" w:hAnsi="Arial" w:cs="Arial"/>
+                <w:sz w:val="20"/>
+                <w:szCs w:val="20"/>
               </w:rPr>
               <w:t>block</w:t>
             </w:r>
             <w:r>
               <w:rPr>
                 <w:rFonts w:ascii="Arial" w:hAnsi="Arial" w:cs="Arial"/>
+                <w:sz w:val="20"/>
+                <w:szCs w:val="20"/>
                 <w:lang w:val="el-GR"/>
               </w:rPr>
-              <w:t xml:space="preserve"> </w:t>
+              <w:t xml:space="preserve"> πρώτού να σταλεί </w:t>
             </w:r>
             <w:r>
               <w:rPr>
                 <w:rFonts w:ascii="Arial" w:hAnsi="Arial" w:cs="Arial"/>
-                <w:lang w:val="el-GR"/>
-              </w:rPr>
-              <w:t xml:space="preserve">πρώτού να σταλεί </w:t>
-            </w:r>
-            <w:r>
-              <w:rPr>
-                <w:rFonts w:ascii="Arial" w:hAnsi="Arial" w:cs="Arial"/>
+                <w:sz w:val="20"/>
+                <w:szCs w:val="20"/>
                 <w:lang w:val="el-GR"/>
               </w:rPr>
               <w:t>απάντηση</w:t>
@@ -4105,11 +4189,15 @@
               <w:cnfStyle w:val="000000100000" w:firstRow="0" w:lastRow="0" w:firstColumn="0" w:lastColumn="0" w:oddVBand="0" w:evenVBand="0" w:oddHBand="1" w:evenHBand="0" w:firstRowFirstColumn="0" w:firstRowLastColumn="0" w:lastRowFirstColumn="0" w:lastRowLastColumn="0"/>
               <w:rPr>
                 <w:rFonts w:ascii="Arial" w:hAnsi="Arial" w:cs="Arial"/>
+                <w:sz w:val="20"/>
+                <w:szCs w:val="20"/>
               </w:rPr>
             </w:pPr>
             <w:r>
               <w:rPr>
                 <w:rFonts w:ascii="Arial" w:hAnsi="Arial" w:cs="Arial"/>
+                <w:sz w:val="20"/>
+                <w:szCs w:val="20"/>
               </w:rPr>
               <w:t>CRC</w:t>
             </w:r>
@@ -5095,7 +5183,13 @@
         <w:rPr>
           <w:lang w:val="el-GR"/>
         </w:rPr>
-        <w:t>η οποία ξεκινάει από το 1 (και όχι από το 0)</w:t>
+        <w:t>η οποία ξεκινάει από το 1 και όχι από το 0</w:t>
+      </w:r>
+      <w:r>
+        <w:rPr>
+          <w:lang w:val="el-GR"/>
+        </w:rPr>
+        <w:t xml:space="preserve"> (ή ακριβέστερα ακολουθεί γεωμετρική κατανομή αφού μιλάμε για διακριτό αριθμό επαναλήψεων)</w:t>
       </w:r>
       <w:r>
         <w:rPr>
@@ -5268,39 +5362,21 @@
     </w:p>
     <w:p>
       <w:pPr>
-        <w:ind w:firstLine="720"/>
-        <w:jc w:val="both"/>
-        <w:rPr>
-          <w:lang w:val="el-GR"/>
-        </w:rPr>
-      </w:pPr>
+        <w:pStyle w:val="3"/>
+        <w:jc w:val="left"/>
+        <w:rPr>
+          <w:lang w:val="el-GR"/>
+        </w:rPr>
+      </w:pPr>
+      <w:r>
+        <w:rPr>
+          <w:lang w:val="el-GR"/>
+        </w:rPr>
+        <w:t>Βιβλιογραφία</w:t>
+      </w:r>
     </w:p>
     <w:p>
       <w:pPr>
-        <w:ind w:firstLine="720"/>
-        <w:jc w:val="both"/>
-        <w:rPr>
-          <w:lang w:val="el-GR"/>
-        </w:rPr>
-      </w:pPr>
-    </w:p>
-    <w:p>
-      <w:pPr>
-        <w:pStyle w:val="3"/>
-        <w:jc w:val="left"/>
-        <w:rPr>
-          <w:lang w:val="el-GR"/>
-        </w:rPr>
-      </w:pPr>
-      <w:r>
-        <w:rPr>
-          <w:lang w:val="el-GR"/>
-        </w:rPr>
-        <w:t>Βιβλιογραφία</w:t>
-      </w:r>
-    </w:p>
-    <w:p>
-      <w:pPr>
         <w:rPr>
           <w:lang w:val="el-GR"/>
         </w:rPr>
@@ -5311,7 +5387,7 @@
         </w:rPr>
         <w:t xml:space="preserve">[1] </w:t>
       </w:r>
-      <w:hyperlink r:id="rId8" w:history="1">
+      <w:hyperlink r:id="rId10" w:history="1">
         <w:r>
           <w:rPr>
             <w:rStyle w:val="-"/>
@@ -5333,7 +5409,7 @@
         </w:rPr>
         <w:t xml:space="preserve">[2] </w:t>
       </w:r>
-      <w:hyperlink r:id="rId9" w:anchor="Types_of_error_correction" w:history="1">
+      <w:hyperlink r:id="rId11" w:anchor="Types_of_error_correction" w:history="1">
         <w:r>
           <w:rPr>
             <w:rStyle w:val="-"/>
@@ -5355,7 +5431,7 @@
         </w:rPr>
         <w:t xml:space="preserve">[3] </w:t>
       </w:r>
-      <w:hyperlink r:id="rId10" w:history="1">
+      <w:hyperlink r:id="rId12" w:history="1">
         <w:r>
           <w:rPr>
             <w:rStyle w:val="-"/>
@@ -5379,8 +5455,8 @@
       </w:r>
     </w:p>
     <w:sectPr>
-      <w:headerReference w:type="default" r:id="rId11"/>
-      <w:footerReference w:type="default" r:id="rId12"/>
+      <w:headerReference w:type="default" r:id="rId13"/>
+      <w:footerReference w:type="default" r:id="rId14"/>
       <w:pgSz w:w="11906" w:h="16838"/>
       <w:pgMar w:top="720" w:right="720" w:bottom="720" w:left="720" w:header="288" w:footer="720" w:gutter="0"/>
       <w:cols w:space="720"/>

</xml_diff>